<commit_message>
Updates to deployment manual
</commit_message>
<xml_diff>
--- a/Project Artifacts/Book Buddy - Code Avengers -Deployment Manual.docx
+++ b/Project Artifacts/Book Buddy - Code Avengers -Deployment Manual.docx
@@ -111,13 +111,8 @@
       </w:r>
       <w:proofErr w:type="spellEnd"/>
       <w:r>
-        <w:t xml:space="preserve"> </w:t>
-      </w:r>
-      <w:proofErr w:type="gramStart"/>
-      <w:r>
-        <w:t>repo</w:t>
-      </w:r>
-      <w:proofErr w:type="gramEnd"/>
+        <w:t xml:space="preserve"> repo</w:t>
+      </w:r>
     </w:p>
     <w:p>
       <w:pPr>
@@ -152,13 +147,8 @@
         </w:numPr>
       </w:pPr>
       <w:r>
-        <w:t xml:space="preserve">On first run of the application, it will automatically create tables and keys for you in the </w:t>
-      </w:r>
-      <w:proofErr w:type="gramStart"/>
-      <w:r>
-        <w:t>database</w:t>
-      </w:r>
-      <w:proofErr w:type="gramEnd"/>
+        <w:t>On first run of the application, it will automatically create tables and keys for you in the database</w:t>
+      </w:r>
     </w:p>
     <w:p>
       <w:pPr>
@@ -180,6 +170,17 @@
       </w:pPr>
       <w:r>
         <w:t>Create firebase account and set up Authentication feature, get API Key</w:t>
+      </w:r>
+    </w:p>
+    <w:p>
+      <w:pPr>
+        <w:numPr>
+          <w:ilvl w:val="1"/>
+          <w:numId w:val="1"/>
+        </w:numPr>
+      </w:pPr>
+      <w:r>
+        <w:t>Create Stripe account and find test API keys in dashboard</w:t>
       </w:r>
     </w:p>
     <w:p>
@@ -326,6 +327,17 @@
         </w:numPr>
       </w:pPr>
       <w:r>
+        <w:t>Also insert Stripe secret API key into properties (do not upload to github)</w:t>
+      </w:r>
+    </w:p>
+    <w:p>
+      <w:pPr>
+        <w:numPr>
+          <w:ilvl w:val="1"/>
+          <w:numId w:val="1"/>
+        </w:numPr>
+      </w:pPr>
+      <w:r>
         <w:t>After inputting information, run “</w:t>
       </w:r>
       <w:proofErr w:type="spellStart"/>
@@ -426,7 +438,11 @@
         </w:numPr>
       </w:pPr>
       <w:r>
-        <w:t xml:space="preserve">Sample books have been included in the resource folder if you want to load books into it. Run the backend server first to create the books tables and then use a PSQL COPY command to load the information from the </w:t>
+        <w:t xml:space="preserve">Sample books have been included in the resource folder if you want to load books into it. Run the backend server first to create the books tables and then </w:t>
+      </w:r>
+      <w:r>
+        <w:lastRenderedPageBreak/>
+        <w:t xml:space="preserve">use a PSQL COPY command to load the information from the </w:t>
       </w:r>
       <w:proofErr w:type="spellStart"/>
       <w:r>
@@ -451,7 +467,6 @@
         </w:numPr>
       </w:pPr>
       <w:r>
-        <w:lastRenderedPageBreak/>
         <w:t xml:space="preserve">If you don’t add these books to the database, there could be problems with the </w:t>
       </w:r>
       <w:proofErr w:type="gramStart"/>
@@ -613,15 +628,7 @@
         </w:numPr>
       </w:pPr>
       <w:r>
-        <w:t xml:space="preserve">This will create a python virtual </w:t>
-      </w:r>
-      <w:proofErr w:type="gramStart"/>
-      <w:r>
-        <w:t>environment</w:t>
-      </w:r>
-      <w:proofErr w:type="gramEnd"/>
-      <w:r>
-        <w:t xml:space="preserve"> </w:t>
+        <w:t xml:space="preserve">This will create a python virtual environment </w:t>
       </w:r>
     </w:p>
     <w:p>
@@ -655,17 +662,8 @@
           <w:b/>
           <w:i/>
         </w:rPr>
-        <w:t>/bin/</w:t>
-      </w:r>
-      <w:proofErr w:type="gramStart"/>
-      <w:r>
-        <w:rPr>
-          <w:b/>
-          <w:i/>
-        </w:rPr>
-        <w:t>activate</w:t>
-      </w:r>
-      <w:proofErr w:type="gramEnd"/>
+        <w:t>/bin/activate</w:t>
+      </w:r>
       <w:r>
         <w:t>”</w:t>
       </w:r>
@@ -678,13 +676,8 @@
         </w:numPr>
       </w:pPr>
       <w:r>
-        <w:t xml:space="preserve">This will activate the virtual </w:t>
-      </w:r>
-      <w:proofErr w:type="gramStart"/>
-      <w:r>
-        <w:t>environment</w:t>
-      </w:r>
-      <w:proofErr w:type="gramEnd"/>
+        <w:t>This will activate the virtual environment</w:t>
+      </w:r>
     </w:p>
     <w:p>
       <w:pPr>
@@ -715,13 +708,8 @@
         </w:numPr>
       </w:pPr>
       <w:r>
-        <w:t xml:space="preserve">This will install all dependencies needed for the virtual </w:t>
-      </w:r>
-      <w:proofErr w:type="gramStart"/>
-      <w:r>
-        <w:t>environment</w:t>
-      </w:r>
-      <w:proofErr w:type="gramEnd"/>
+        <w:t>This will install all dependencies needed for the virtual environment</w:t>
+      </w:r>
     </w:p>
     <w:p>
       <w:pPr>
@@ -830,13 +818,24 @@
         </w:numPr>
       </w:pPr>
       <w:r>
-        <w:t xml:space="preserve">Input Firebase API Key in firebase.js </w:t>
-      </w:r>
-      <w:proofErr w:type="gramStart"/>
-      <w:r>
-        <w:t>file</w:t>
-      </w:r>
-      <w:proofErr w:type="gramEnd"/>
+        <w:t>Input Firebase API Key in firebase.js file</w:t>
+      </w:r>
+    </w:p>
+    <w:p>
+      <w:pPr>
+        <w:numPr>
+          <w:ilvl w:val="1"/>
+          <w:numId w:val="1"/>
+        </w:numPr>
+      </w:pPr>
+      <w:r>
+        <w:t xml:space="preserve">Input Stripe publishable key in </w:t>
+      </w:r>
+      <w:proofErr w:type="spellStart"/>
+      <w:r>
+        <w:t>checkout.jsx</w:t>
+      </w:r>
+      <w:proofErr w:type="spellEnd"/>
     </w:p>
     <w:p>
       <w:pPr>
@@ -906,13 +905,8 @@
         </w:numPr>
       </w:pPr>
       <w:r>
-        <w:t xml:space="preserve">Signing up as a user will open all functionality of the </w:t>
-      </w:r>
-      <w:proofErr w:type="gramStart"/>
-      <w:r>
-        <w:t>site</w:t>
-      </w:r>
-      <w:proofErr w:type="gramEnd"/>
+        <w:t>Signing up as a user will open all functionality of the site</w:t>
+      </w:r>
     </w:p>
     <w:p>
       <w:pPr>

</xml_diff>